<commit_message>
Rapport kladde med et par rettelser
Også for at se om det fungerer med at opdatere worddokumentet...
</commit_message>
<xml_diff>
--- a/Rapport_iCupCake.docx
+++ b/Rapport_iCupCake.docx
@@ -1352,8 +1352,6 @@
         </w:rPr>
         <w:t xml:space="preserve"> Det må vi spørge om.</w:t>
       </w:r>
-      <w:bookmarkStart w:id="0" w:name="_GoBack"/>
-      <w:bookmarkEnd w:id="0"/>
     </w:p>
     <w:p>
       <w:pPr>
@@ -1892,38 +1890,80 @@
           <w:rFonts w:ascii="Arial" w:eastAsia="Times New Roman" w:hAnsi="Arial" w:cs="Times New Roman"/>
           <w:sz w:val="26"/>
           <w:szCs w:val="26"/>
-          <w:lang w:eastAsia="da-DK"/>
-        </w:rPr>
-      </w:pPr>
-      <w:r>
-        <w:rPr>
-          <w:rFonts w:ascii="Arial" w:eastAsia="Times New Roman" w:hAnsi="Arial" w:cs="Times New Roman"/>
-          <w:sz w:val="26"/>
-          <w:szCs w:val="26"/>
+          <w:u w:val="single"/>
+          <w:lang w:eastAsia="da-DK"/>
+        </w:rPr>
+      </w:pPr>
+      <w:r>
+        <w:rPr>
+          <w:rFonts w:ascii="Arial" w:eastAsia="Times New Roman" w:hAnsi="Arial" w:cs="Times New Roman"/>
+          <w:sz w:val="26"/>
+          <w:szCs w:val="26"/>
+          <w:u w:val="single"/>
           <w:lang w:eastAsia="da-DK"/>
         </w:rPr>
         <w:lastRenderedPageBreak/>
-        <w:t>Sekvensdiagram for cupcake-køb:</w:t>
-      </w:r>
-    </w:p>
-    <w:p>
-      <w:pPr>
-        <w:spacing w:after="0" w:line="240" w:lineRule="auto"/>
-        <w:rPr>
-          <w:rFonts w:ascii="Arial" w:eastAsia="Times New Roman" w:hAnsi="Arial" w:cs="Times New Roman"/>
-          <w:color w:val="FF0000"/>
-          <w:sz w:val="26"/>
-          <w:szCs w:val="26"/>
-          <w:lang w:eastAsia="da-DK"/>
-        </w:rPr>
-      </w:pPr>
-    </w:p>
-    <w:p>
-      <w:pPr>
-        <w:spacing w:after="0" w:line="240" w:lineRule="auto"/>
-        <w:rPr>
-          <w:rFonts w:ascii="Arial" w:eastAsia="Times New Roman" w:hAnsi="Arial" w:cs="Times New Roman"/>
-          <w:color w:val="FF0000"/>
+        <w:t>Navigationsdiagrammer</w:t>
+      </w:r>
+    </w:p>
+    <w:p>
+      <w:pPr>
+        <w:spacing w:after="0" w:line="240" w:lineRule="auto"/>
+        <w:rPr>
+          <w:rFonts w:ascii="Arial" w:eastAsia="Times New Roman" w:hAnsi="Arial" w:cs="Times New Roman"/>
+          <w:sz w:val="26"/>
+          <w:szCs w:val="26"/>
+          <w:lang w:eastAsia="da-DK"/>
+        </w:rPr>
+      </w:pPr>
+    </w:p>
+    <w:p>
+      <w:pPr>
+        <w:spacing w:after="0" w:line="240" w:lineRule="auto"/>
+        <w:rPr>
+          <w:rFonts w:ascii="Arial" w:eastAsia="Times New Roman" w:hAnsi="Arial" w:cs="Times New Roman"/>
+          <w:sz w:val="26"/>
+          <w:szCs w:val="26"/>
+          <w:lang w:eastAsia="da-DK"/>
+        </w:rPr>
+      </w:pPr>
+      <w:proofErr w:type="spellStart"/>
+      <w:r>
+        <w:rPr>
+          <w:rFonts w:ascii="Arial" w:eastAsia="Times New Roman" w:hAnsi="Arial" w:cs="Times New Roman"/>
+          <w:sz w:val="26"/>
+          <w:szCs w:val="26"/>
+          <w:lang w:eastAsia="da-DK"/>
+        </w:rPr>
+        <w:t>Composite</w:t>
+      </w:r>
+      <w:proofErr w:type="spellEnd"/>
+      <w:r>
+        <w:rPr>
+          <w:rFonts w:ascii="Arial" w:eastAsia="Times New Roman" w:hAnsi="Arial" w:cs="Times New Roman"/>
+          <w:sz w:val="26"/>
+          <w:szCs w:val="26"/>
+          <w:lang w:eastAsia="da-DK"/>
+        </w:rPr>
+        <w:t xml:space="preserve"> State diagram for kunde logget ind:</w:t>
+      </w:r>
+    </w:p>
+    <w:p>
+      <w:pPr>
+        <w:spacing w:after="0" w:line="240" w:lineRule="auto"/>
+        <w:rPr>
+          <w:rFonts w:ascii="Arial" w:eastAsia="Times New Roman" w:hAnsi="Arial" w:cs="Times New Roman"/>
+          <w:sz w:val="26"/>
+          <w:szCs w:val="26"/>
+          <w:lang w:eastAsia="da-DK"/>
+        </w:rPr>
+      </w:pPr>
+    </w:p>
+    <w:p>
+      <w:pPr>
+        <w:spacing w:after="0" w:line="240" w:lineRule="auto"/>
+        <w:rPr>
+          <w:rFonts w:ascii="Arial" w:eastAsia="Times New Roman" w:hAnsi="Arial" w:cs="Times New Roman"/>
           <w:sz w:val="26"/>
           <w:szCs w:val="26"/>
           <w:lang w:eastAsia="da-DK"/>
@@ -1934,10 +1974,10 @@
           <w:noProof/>
         </w:rPr>
         <w:drawing>
-          <wp:inline distT="0" distB="0" distL="0" distR="0" wp14:anchorId="5EE977FA" wp14:editId="38C41C6B">
-            <wp:extent cx="6120130" cy="3890645"/>
+          <wp:inline distT="0" distB="0" distL="0" distR="0" wp14:anchorId="62B66C18" wp14:editId="5228ABC8">
+            <wp:extent cx="6120130" cy="4400550"/>
             <wp:effectExtent l="0" t="0" r="0" b="0"/>
-            <wp:docPr id="1" name="Billede 1"/>
+            <wp:docPr id="3" name="Billede 3"/>
             <wp:cNvGraphicFramePr>
               <a:graphicFrameLocks xmlns:a="http://schemas.openxmlformats.org/drawingml/2006/main" noChangeAspect="1"/>
             </wp:cNvGraphicFramePr>
@@ -1957,6 +1997,297 @@
                   <pic:spPr>
                     <a:xfrm>
                       <a:off x="0" y="0"/>
+                      <a:ext cx="6120130" cy="4400550"/>
+                    </a:xfrm>
+                    <a:prstGeom prst="rect">
+                      <a:avLst/>
+                    </a:prstGeom>
+                  </pic:spPr>
+                </pic:pic>
+              </a:graphicData>
+            </a:graphic>
+          </wp:inline>
+        </w:drawing>
+      </w:r>
+    </w:p>
+    <w:p>
+      <w:pPr>
+        <w:spacing w:after="0" w:line="240" w:lineRule="auto"/>
+        <w:rPr>
+          <w:rFonts w:ascii="Arial" w:eastAsia="Times New Roman" w:hAnsi="Arial" w:cs="Times New Roman"/>
+          <w:color w:val="FF0000"/>
+          <w:sz w:val="26"/>
+          <w:szCs w:val="26"/>
+          <w:lang w:eastAsia="da-DK"/>
+        </w:rPr>
+      </w:pPr>
+    </w:p>
+    <w:p>
+      <w:pPr>
+        <w:spacing w:after="0" w:line="240" w:lineRule="auto"/>
+        <w:rPr>
+          <w:rFonts w:ascii="Arial" w:eastAsia="Times New Roman" w:hAnsi="Arial" w:cs="Times New Roman"/>
+          <w:color w:val="FF0000"/>
+          <w:sz w:val="26"/>
+          <w:szCs w:val="26"/>
+          <w:lang w:eastAsia="da-DK"/>
+        </w:rPr>
+      </w:pPr>
+    </w:p>
+    <w:p>
+      <w:pPr>
+        <w:spacing w:after="0" w:line="240" w:lineRule="auto"/>
+        <w:rPr>
+          <w:rFonts w:ascii="Arial" w:eastAsia="Times New Roman" w:hAnsi="Arial" w:cs="Times New Roman"/>
+          <w:color w:val="FF0000"/>
+          <w:sz w:val="26"/>
+          <w:szCs w:val="26"/>
+          <w:lang w:eastAsia="da-DK"/>
+        </w:rPr>
+      </w:pPr>
+      <w:bookmarkStart w:id="0" w:name="_GoBack"/>
+      <w:bookmarkEnd w:id="0"/>
+    </w:p>
+    <w:p>
+      <w:pPr>
+        <w:spacing w:after="0" w:line="240" w:lineRule="auto"/>
+        <w:rPr>
+          <w:rFonts w:ascii="Arial" w:eastAsia="Times New Roman" w:hAnsi="Arial" w:cs="Times New Roman"/>
+          <w:color w:val="FF0000"/>
+          <w:sz w:val="26"/>
+          <w:szCs w:val="26"/>
+          <w:lang w:eastAsia="da-DK"/>
+        </w:rPr>
+      </w:pPr>
+    </w:p>
+    <w:p>
+      <w:pPr>
+        <w:spacing w:after="0" w:line="240" w:lineRule="auto"/>
+        <w:rPr>
+          <w:rFonts w:ascii="Arial" w:eastAsia="Times New Roman" w:hAnsi="Arial" w:cs="Times New Roman"/>
+          <w:color w:val="FF0000"/>
+          <w:sz w:val="26"/>
+          <w:szCs w:val="26"/>
+          <w:lang w:eastAsia="da-DK"/>
+        </w:rPr>
+      </w:pPr>
+    </w:p>
+    <w:p>
+      <w:pPr>
+        <w:spacing w:after="0" w:line="240" w:lineRule="auto"/>
+        <w:rPr>
+          <w:rFonts w:ascii="Arial" w:eastAsia="Times New Roman" w:hAnsi="Arial" w:cs="Times New Roman"/>
+          <w:color w:val="FF0000"/>
+          <w:sz w:val="26"/>
+          <w:szCs w:val="26"/>
+          <w:lang w:eastAsia="da-DK"/>
+        </w:rPr>
+      </w:pPr>
+    </w:p>
+    <w:p>
+      <w:pPr>
+        <w:spacing w:after="0" w:line="240" w:lineRule="auto"/>
+        <w:rPr>
+          <w:rFonts w:ascii="Arial" w:eastAsia="Times New Roman" w:hAnsi="Arial" w:cs="Times New Roman"/>
+          <w:color w:val="FF0000"/>
+          <w:sz w:val="26"/>
+          <w:szCs w:val="26"/>
+          <w:lang w:eastAsia="da-DK"/>
+        </w:rPr>
+      </w:pPr>
+    </w:p>
+    <w:p>
+      <w:pPr>
+        <w:spacing w:after="0" w:line="240" w:lineRule="auto"/>
+        <w:rPr>
+          <w:rFonts w:ascii="Arial" w:eastAsia="Times New Roman" w:hAnsi="Arial" w:cs="Times New Roman"/>
+          <w:color w:val="FF0000"/>
+          <w:sz w:val="26"/>
+          <w:szCs w:val="26"/>
+          <w:lang w:eastAsia="da-DK"/>
+        </w:rPr>
+      </w:pPr>
+    </w:p>
+    <w:p>
+      <w:pPr>
+        <w:spacing w:after="0" w:line="240" w:lineRule="auto"/>
+        <w:rPr>
+          <w:rFonts w:ascii="Arial" w:eastAsia="Times New Roman" w:hAnsi="Arial" w:cs="Times New Roman"/>
+          <w:color w:val="FF0000"/>
+          <w:sz w:val="26"/>
+          <w:szCs w:val="26"/>
+          <w:lang w:eastAsia="da-DK"/>
+        </w:rPr>
+      </w:pPr>
+    </w:p>
+    <w:p>
+      <w:pPr>
+        <w:spacing w:after="0" w:line="240" w:lineRule="auto"/>
+        <w:rPr>
+          <w:rFonts w:ascii="Arial" w:eastAsia="Times New Roman" w:hAnsi="Arial" w:cs="Times New Roman"/>
+          <w:color w:val="FF0000"/>
+          <w:sz w:val="26"/>
+          <w:szCs w:val="26"/>
+          <w:lang w:eastAsia="da-DK"/>
+        </w:rPr>
+      </w:pPr>
+    </w:p>
+    <w:p>
+      <w:pPr>
+        <w:spacing w:after="0" w:line="240" w:lineRule="auto"/>
+        <w:rPr>
+          <w:rFonts w:ascii="Arial" w:eastAsia="Times New Roman" w:hAnsi="Arial" w:cs="Times New Roman"/>
+          <w:color w:val="FF0000"/>
+          <w:sz w:val="26"/>
+          <w:szCs w:val="26"/>
+          <w:lang w:eastAsia="da-DK"/>
+        </w:rPr>
+      </w:pPr>
+    </w:p>
+    <w:p>
+      <w:pPr>
+        <w:spacing w:after="0" w:line="240" w:lineRule="auto"/>
+        <w:rPr>
+          <w:rFonts w:ascii="Arial" w:eastAsia="Times New Roman" w:hAnsi="Arial" w:cs="Times New Roman"/>
+          <w:color w:val="FF0000"/>
+          <w:sz w:val="26"/>
+          <w:szCs w:val="26"/>
+          <w:lang w:eastAsia="da-DK"/>
+        </w:rPr>
+      </w:pPr>
+    </w:p>
+    <w:p>
+      <w:pPr>
+        <w:spacing w:after="0" w:line="240" w:lineRule="auto"/>
+        <w:rPr>
+          <w:rFonts w:ascii="Arial" w:eastAsia="Times New Roman" w:hAnsi="Arial" w:cs="Times New Roman"/>
+          <w:color w:val="FF0000"/>
+          <w:sz w:val="26"/>
+          <w:szCs w:val="26"/>
+          <w:lang w:eastAsia="da-DK"/>
+        </w:rPr>
+      </w:pPr>
+    </w:p>
+    <w:p>
+      <w:pPr>
+        <w:spacing w:after="0" w:line="240" w:lineRule="auto"/>
+        <w:rPr>
+          <w:rFonts w:ascii="Arial" w:eastAsia="Times New Roman" w:hAnsi="Arial" w:cs="Times New Roman"/>
+          <w:color w:val="FF0000"/>
+          <w:sz w:val="26"/>
+          <w:szCs w:val="26"/>
+          <w:lang w:eastAsia="da-DK"/>
+        </w:rPr>
+      </w:pPr>
+    </w:p>
+    <w:p>
+      <w:pPr>
+        <w:spacing w:after="0" w:line="240" w:lineRule="auto"/>
+        <w:rPr>
+          <w:rFonts w:ascii="Arial" w:eastAsia="Times New Roman" w:hAnsi="Arial" w:cs="Times New Roman"/>
+          <w:color w:val="FF0000"/>
+          <w:sz w:val="26"/>
+          <w:szCs w:val="26"/>
+          <w:lang w:eastAsia="da-DK"/>
+        </w:rPr>
+      </w:pPr>
+    </w:p>
+    <w:p>
+      <w:pPr>
+        <w:spacing w:after="0" w:line="240" w:lineRule="auto"/>
+        <w:rPr>
+          <w:rFonts w:ascii="Arial" w:eastAsia="Times New Roman" w:hAnsi="Arial" w:cs="Times New Roman"/>
+          <w:color w:val="FF0000"/>
+          <w:sz w:val="26"/>
+          <w:szCs w:val="26"/>
+          <w:lang w:eastAsia="da-DK"/>
+        </w:rPr>
+      </w:pPr>
+    </w:p>
+    <w:p>
+      <w:pPr>
+        <w:spacing w:after="0" w:line="240" w:lineRule="auto"/>
+        <w:rPr>
+          <w:rFonts w:ascii="Arial" w:eastAsia="Times New Roman" w:hAnsi="Arial" w:cs="Times New Roman"/>
+          <w:color w:val="FF0000"/>
+          <w:sz w:val="26"/>
+          <w:szCs w:val="26"/>
+          <w:lang w:eastAsia="da-DK"/>
+        </w:rPr>
+      </w:pPr>
+    </w:p>
+    <w:p>
+      <w:pPr>
+        <w:spacing w:after="0" w:line="240" w:lineRule="auto"/>
+        <w:rPr>
+          <w:rFonts w:ascii="Arial" w:eastAsia="Times New Roman" w:hAnsi="Arial" w:cs="Times New Roman"/>
+          <w:sz w:val="26"/>
+          <w:szCs w:val="26"/>
+          <w:lang w:eastAsia="da-DK"/>
+        </w:rPr>
+      </w:pPr>
+      <w:r>
+        <w:rPr>
+          <w:rFonts w:ascii="Arial" w:eastAsia="Times New Roman" w:hAnsi="Arial" w:cs="Times New Roman"/>
+          <w:sz w:val="26"/>
+          <w:szCs w:val="26"/>
+          <w:lang w:eastAsia="da-DK"/>
+        </w:rPr>
+        <w:lastRenderedPageBreak/>
+        <w:t>Sekvensdiagram for cupcake-køb:</w:t>
+      </w:r>
+    </w:p>
+    <w:p>
+      <w:pPr>
+        <w:spacing w:after="0" w:line="240" w:lineRule="auto"/>
+        <w:rPr>
+          <w:rFonts w:ascii="Arial" w:eastAsia="Times New Roman" w:hAnsi="Arial" w:cs="Times New Roman"/>
+          <w:color w:val="FF0000"/>
+          <w:sz w:val="26"/>
+          <w:szCs w:val="26"/>
+          <w:lang w:eastAsia="da-DK"/>
+        </w:rPr>
+      </w:pPr>
+    </w:p>
+    <w:p>
+      <w:pPr>
+        <w:spacing w:after="0" w:line="240" w:lineRule="auto"/>
+        <w:rPr>
+          <w:rFonts w:ascii="Arial" w:eastAsia="Times New Roman" w:hAnsi="Arial" w:cs="Times New Roman"/>
+          <w:color w:val="FF0000"/>
+          <w:sz w:val="26"/>
+          <w:szCs w:val="26"/>
+          <w:lang w:eastAsia="da-DK"/>
+        </w:rPr>
+      </w:pPr>
+      <w:r>
+        <w:rPr>
+          <w:noProof/>
+        </w:rPr>
+        <w:drawing>
+          <wp:inline distT="0" distB="0" distL="0" distR="0" wp14:anchorId="5EE977FA" wp14:editId="38C41C6B">
+            <wp:extent cx="6120130" cy="3890645"/>
+            <wp:effectExtent l="0" t="0" r="0" b="0"/>
+            <wp:docPr id="1" name="Billede 1"/>
+            <wp:cNvGraphicFramePr>
+              <a:graphicFrameLocks xmlns:a="http://schemas.openxmlformats.org/drawingml/2006/main" noChangeAspect="1"/>
+            </wp:cNvGraphicFramePr>
+            <a:graphic xmlns:a="http://schemas.openxmlformats.org/drawingml/2006/main">
+              <a:graphicData uri="http://schemas.openxmlformats.org/drawingml/2006/picture">
+                <pic:pic xmlns:pic="http://schemas.openxmlformats.org/drawingml/2006/picture">
+                  <pic:nvPicPr>
+                    <pic:cNvPr id="1" name=""/>
+                    <pic:cNvPicPr/>
+                  </pic:nvPicPr>
+                  <pic:blipFill>
+                    <a:blip r:embed="rId7"/>
+                    <a:stretch>
+                      <a:fillRect/>
+                    </a:stretch>
+                  </pic:blipFill>
+                  <pic:spPr>
+                    <a:xfrm>
+                      <a:off x="0" y="0"/>
                       <a:ext cx="6120130" cy="3890645"/>
                     </a:xfrm>
                     <a:prstGeom prst="rect">
@@ -3258,7 +3589,7 @@
         </w:rPr>
         <w:t xml:space="preserve">Navigationsdiagrammer laves som UML Tilstandsmaskiner </w:t>
       </w:r>
-      <w:hyperlink r:id="rId7" w:history="1">
+      <w:hyperlink r:id="rId8" w:history="1">
         <w:proofErr w:type="spellStart"/>
         <w:r>
           <w:rPr>

</xml_diff>